<commit_message>
[Novo] Adicionando um metodo para limpar o conteudo da Pasta Cache antes de entrar no gerenciador de permissoes.
</commit_message>
<xml_diff>
--- a/documentacao/documentos/Documento de Visão - Catequese.docx
+++ b/documentacao/documentos/Documento de Visão - Catequese.docx
@@ -1210,15 +1210,17 @@
                 <w:iCs/>
                 <w:color w:val="000000"/>
               </w:rPr>
-              <w:t>ificuldade em gerar relatórios detalhados que permitam o melhor acompanhamento da jornada crist</w:t>
-            </w:r>
+              <w:t>ificuldade em g</w:t>
+            </w:r>
+            <w:bookmarkStart w:id="10" w:name="_GoBack"/>
+            <w:bookmarkEnd w:id="10"/>
             <w:r>
               <w:rPr>
                 <w:rFonts w:ascii="Times New Roman" w:hAnsi="Times New Roman" w:cs="Times New Roman"/>
                 <w:iCs/>
                 <w:color w:val="000000"/>
               </w:rPr>
-              <w:t>ic</w:t>
+              <w:t>erar relatórios detalhados que permitam o melhor acompanhamento da jornada crist</w:t>
             </w:r>
             <w:r>
               <w:rPr>
@@ -1226,6 +1228,14 @@
                 <w:iCs/>
                 <w:color w:val="000000"/>
               </w:rPr>
+              <w:t>ic</w:t>
+            </w:r>
+            <w:r>
+              <w:rPr>
+                <w:rFonts w:ascii="Times New Roman" w:hAnsi="Times New Roman" w:cs="Times New Roman"/>
+                <w:iCs/>
+                <w:color w:val="000000"/>
+              </w:rPr>
               <w:t>a do catequizando.</w:t>
             </w:r>
           </w:p>
@@ -1290,7 +1300,31 @@
                 <w:color w:val="0D0D0D"/>
                 <w:lang w:val="sv-SE"/>
               </w:rPr>
-              <w:t>A paroquia, Os catequistas e a cordenação da catequese</w:t>
+              <w:t xml:space="preserve">A </w:t>
+            </w:r>
+            <w:r>
+              <w:rPr>
+                <w:rFonts w:ascii="Times New Roman" w:hAnsi="Times New Roman" w:cs="Times New Roman"/>
+                <w:color w:val="0D0D0D"/>
+                <w:lang w:val="sv-SE"/>
+              </w:rPr>
+              <w:t>equipe da paróquia responsável por coordenar as atividades de Catequese e o</w:t>
+            </w:r>
+            <w:r>
+              <w:rPr>
+                <w:rFonts w:ascii="Times New Roman" w:hAnsi="Times New Roman" w:cs="Times New Roman"/>
+                <w:color w:val="0D0D0D"/>
+                <w:lang w:val="sv-SE"/>
+              </w:rPr>
+              <w:t xml:space="preserve">s catequistas e </w:t>
+            </w:r>
+            <w:r>
+              <w:rPr>
+                <w:rFonts w:ascii="Times New Roman" w:hAnsi="Times New Roman" w:cs="Times New Roman"/>
+                <w:color w:val="0D0D0D"/>
+                <w:lang w:val="sv-SE"/>
+              </w:rPr>
+              <w:t>catequizandos.</w:t>
             </w:r>
           </w:p>
         </w:tc>
@@ -1365,7 +1399,7 @@
                 <w:rFonts w:ascii="Times New Roman" w:hAnsi="Times New Roman" w:cs="Times New Roman"/>
                 <w:color w:val="0D0D0D"/>
               </w:rPr>
-              <w:t xml:space="preserve"> e catequistas </w:t>
+              <w:t>, impossibilidade de gerar relatórios de maneira rápida e precisa sobre catequizandos e catequistas.</w:t>
             </w:r>
           </w:p>
         </w:tc>
@@ -1506,8 +1540,8 @@
         </w:tabs>
         <w:ind w:left="0" w:firstLine="0"/>
       </w:pPr>
-      <w:bookmarkStart w:id="10" w:name="__RefHeading__83_328818930"/>
-      <w:bookmarkEnd w:id="10"/>
+      <w:bookmarkStart w:id="11" w:name="__RefHeading__83_328818930"/>
+      <w:bookmarkEnd w:id="11"/>
       <w:r>
         <w:lastRenderedPageBreak/>
         <w:t>3. Descrições dos Envolvidos e dos Usuários</w:t>
@@ -1525,8 +1559,8 @@
           <w:lang w:val="sv-SE"/>
         </w:rPr>
       </w:pPr>
-      <w:bookmarkStart w:id="11" w:name="__RefHeading__85_328818930"/>
-      <w:bookmarkEnd w:id="11"/>
+      <w:bookmarkStart w:id="12" w:name="__RefHeading__85_328818930"/>
+      <w:bookmarkEnd w:id="12"/>
       <w:r>
         <w:t>3.1 Resumo dos Envolvidos</w:t>
       </w:r>
@@ -2364,10 +2398,10 @@
           <w:color w:val="0000FF"/>
         </w:rPr>
       </w:pPr>
-      <w:bookmarkStart w:id="12" w:name="__RefHeading__87_328818930"/>
-      <w:bookmarkStart w:id="13" w:name="3.3%252525252520%252525252520%2525252525"/>
-      <w:bookmarkEnd w:id="12"/>
+      <w:bookmarkStart w:id="13" w:name="__RefHeading__87_328818930"/>
+      <w:bookmarkStart w:id="14" w:name="3.3%252525252520%252525252520%2525252525"/>
       <w:bookmarkEnd w:id="13"/>
+      <w:bookmarkEnd w:id="14"/>
       <w:r>
         <w:t>3.2 Resumo dos Usuários</w:t>
       </w:r>
@@ -2808,15 +2842,15 @@
           <w:color w:val="0000FF"/>
         </w:rPr>
       </w:pPr>
-      <w:bookmarkStart w:id="14" w:name="__RefHeading__89_328818930"/>
-      <w:bookmarkStart w:id="15" w:name="3.4%252525252520%252525252520%2525252525"/>
-      <w:bookmarkEnd w:id="14"/>
+      <w:bookmarkStart w:id="15" w:name="__RefHeading__89_328818930"/>
+      <w:bookmarkStart w:id="16" w:name="3.4%252525252520%252525252520%2525252525"/>
       <w:bookmarkEnd w:id="15"/>
+      <w:bookmarkEnd w:id="16"/>
       <w:r>
         <w:t xml:space="preserve">3.3 Necessidades do </w:t>
       </w:r>
-      <w:bookmarkStart w:id="16" w:name="3.7%252525252520%252525252520%2525252525"/>
-      <w:bookmarkEnd w:id="16"/>
+      <w:bookmarkStart w:id="17" w:name="3.7%252525252520%252525252520%2525252525"/>
+      <w:bookmarkEnd w:id="17"/>
       <w:r>
         <w:t>Cliente</w:t>
       </w:r>
@@ -4113,8 +4147,8 @@
       <w:pPr>
         <w:pStyle w:val="Ttulo1"/>
       </w:pPr>
-      <w:bookmarkStart w:id="17" w:name="__RefHeading__91_328818930"/>
-      <w:bookmarkEnd w:id="17"/>
+      <w:bookmarkStart w:id="18" w:name="__RefHeading__91_328818930"/>
+      <w:bookmarkEnd w:id="18"/>
       <w:r>
         <w:t>4. Visão Geral do Produto</w:t>
       </w:r>
@@ -4131,20 +4165,20 @@
           <w:lang w:val="sv-SE"/>
         </w:rPr>
       </w:pPr>
-      <w:bookmarkStart w:id="18" w:name="__RefHeading__93_328818930"/>
-      <w:bookmarkStart w:id="19" w:name="4.1%252525252520%252525252520%2525252525"/>
-      <w:bookmarkEnd w:id="18"/>
+      <w:bookmarkStart w:id="19" w:name="__RefHeading__93_328818930"/>
+      <w:bookmarkStart w:id="20" w:name="4.1%252525252520%252525252520%2525252525"/>
+      <w:bookmarkEnd w:id="19"/>
       <w:r>
         <w:t>4.1 Perspectiva do Produto</w:t>
       </w:r>
-      <w:bookmarkEnd w:id="19"/>
+      <w:bookmarkEnd w:id="20"/>
     </w:p>
     <w:p>
       <w:pPr>
         <w:jc w:val="both"/>
       </w:pPr>
-      <w:bookmarkStart w:id="20" w:name="4.2%252525252520%252525252520%2525252525"/>
-      <w:bookmarkEnd w:id="20"/>
+      <w:bookmarkStart w:id="21" w:name="4.2%252525252520%252525252520%2525252525"/>
+      <w:bookmarkEnd w:id="21"/>
       <w:r>
         <w:rPr>
           <w:rFonts w:cs="Times New Roman"/>
@@ -4164,8 +4198,8 @@
           <w:color w:val="0000FF"/>
         </w:rPr>
       </w:pPr>
-      <w:bookmarkStart w:id="21" w:name="__RefHeading__95_328818930"/>
-      <w:bookmarkEnd w:id="21"/>
+      <w:bookmarkStart w:id="22" w:name="__RefHeading__95_328818930"/>
+      <w:bookmarkEnd w:id="22"/>
       <w:r>
         <w:t>4.2 Tabela de Funcionalidades</w:t>
       </w:r>
@@ -4613,8 +4647,8 @@
           <w:color w:val="0000FF"/>
         </w:rPr>
       </w:pPr>
-      <w:bookmarkStart w:id="22" w:name="__RefHeading__97_328818930"/>
-      <w:bookmarkEnd w:id="22"/>
+      <w:bookmarkStart w:id="23" w:name="__RefHeading__97_328818930"/>
+      <w:bookmarkEnd w:id="23"/>
       <w:r>
         <w:t xml:space="preserve">5. Restrições </w:t>
       </w:r>
@@ -4845,13 +4879,13 @@
           <w:color w:val="0000FF"/>
         </w:rPr>
       </w:pPr>
-      <w:bookmarkStart w:id="23" w:name="__RefHeading__99_328818930"/>
-      <w:bookmarkStart w:id="24" w:name="6.%252525252520%252525252520%25252525252"/>
-      <w:bookmarkEnd w:id="23"/>
+      <w:bookmarkStart w:id="24" w:name="__RefHeading__99_328818930"/>
+      <w:bookmarkStart w:id="25" w:name="6.%252525252520%252525252520%25252525252"/>
+      <w:bookmarkEnd w:id="24"/>
       <w:r>
         <w:t xml:space="preserve">6. </w:t>
       </w:r>
-      <w:bookmarkEnd w:id="24"/>
+      <w:bookmarkEnd w:id="25"/>
       <w:r>
         <w:t>Riscos</w:t>
       </w:r>
@@ -5959,8 +5993,8 @@
       <w:pPr>
         <w:pStyle w:val="Ttulo1"/>
       </w:pPr>
-      <w:bookmarkStart w:id="25" w:name="__RefHeading__101_328818930"/>
-      <w:bookmarkEnd w:id="25"/>
+      <w:bookmarkStart w:id="26" w:name="__RefHeading__101_328818930"/>
+      <w:bookmarkEnd w:id="26"/>
       <w:r>
         <w:lastRenderedPageBreak/>
         <w:t>7. Requisitos do Produto</w:t>
@@ -5980,11 +6014,11 @@
           <w:rFonts w:cs="Arial"/>
         </w:rPr>
       </w:pPr>
-      <w:bookmarkStart w:id="26" w:name="_Toc436203407"/>
-      <w:bookmarkStart w:id="27" w:name="_Toc452813601"/>
-      <w:bookmarkStart w:id="28" w:name="_Toc509300862"/>
-      <w:bookmarkStart w:id="29" w:name="_Toc4469845"/>
-      <w:bookmarkStart w:id="30" w:name="_Toc205718191"/>
+      <w:bookmarkStart w:id="27" w:name="_Toc436203407"/>
+      <w:bookmarkStart w:id="28" w:name="_Toc452813601"/>
+      <w:bookmarkStart w:id="29" w:name="_Toc509300862"/>
+      <w:bookmarkStart w:id="30" w:name="_Toc4469845"/>
+      <w:bookmarkStart w:id="31" w:name="_Toc205718191"/>
     </w:p>
     <w:p>
       <w:pPr>
@@ -6012,17 +6046,17 @@
         </w:rPr>
         <w:t>Precedência e Prioridade</w:t>
       </w:r>
-      <w:bookmarkEnd w:id="26"/>
       <w:bookmarkEnd w:id="27"/>
       <w:bookmarkEnd w:id="28"/>
       <w:bookmarkEnd w:id="29"/>
+      <w:bookmarkEnd w:id="30"/>
       <w:r>
         <w:rPr>
           <w:rFonts w:cs="Arial"/>
         </w:rPr>
         <w:t>s</w:t>
       </w:r>
-      <w:bookmarkEnd w:id="30"/>
+      <w:bookmarkEnd w:id="31"/>
     </w:p>
     <w:tbl>
       <w:tblPr>
@@ -6581,13 +6615,13 @@
           <w:rFonts w:cs="Arial"/>
         </w:rPr>
       </w:pPr>
-      <w:bookmarkStart w:id="31" w:name="_Toc436203408"/>
-      <w:bookmarkStart w:id="32" w:name="_Toc452813602"/>
-      <w:bookmarkStart w:id="33" w:name="_Toc509300863"/>
-      <w:bookmarkStart w:id="34" w:name="_Toc4469846"/>
-      <w:bookmarkStart w:id="35" w:name="_Ref66161346"/>
-      <w:bookmarkStart w:id="36" w:name="_Ref66161353"/>
-      <w:bookmarkStart w:id="37" w:name="_Toc205718192"/>
+      <w:bookmarkStart w:id="32" w:name="_Toc436203408"/>
+      <w:bookmarkStart w:id="33" w:name="_Toc452813602"/>
+      <w:bookmarkStart w:id="34" w:name="_Toc509300863"/>
+      <w:bookmarkStart w:id="35" w:name="_Toc4469846"/>
+      <w:bookmarkStart w:id="36" w:name="_Ref66161346"/>
+      <w:bookmarkStart w:id="37" w:name="_Ref66161353"/>
+      <w:bookmarkStart w:id="38" w:name="_Toc205718192"/>
       <w:r>
         <w:rPr>
           <w:rFonts w:cs="Arial"/>
@@ -6600,13 +6634,13 @@
         </w:rPr>
         <w:t>Requisitos Funcionais do Produto</w:t>
       </w:r>
-      <w:bookmarkEnd w:id="31"/>
       <w:bookmarkEnd w:id="32"/>
       <w:bookmarkEnd w:id="33"/>
       <w:bookmarkEnd w:id="34"/>
       <w:bookmarkEnd w:id="35"/>
       <w:bookmarkEnd w:id="36"/>
       <w:bookmarkEnd w:id="37"/>
+      <w:bookmarkEnd w:id="38"/>
     </w:p>
     <w:tbl>
       <w:tblPr>
@@ -11620,8 +11654,6 @@
         </w:numPr>
         <w:ind w:left="432" w:hanging="432"/>
       </w:pPr>
-      <w:bookmarkStart w:id="38" w:name="_GoBack"/>
-      <w:bookmarkEnd w:id="38"/>
     </w:p>
     <w:sectPr>
       <w:type w:val="continuous"/>
@@ -11708,7 +11740,7 @@
       <w:rPr>
         <w:noProof/>
       </w:rPr>
-      <w:t>12</w:t>
+      <w:t>4</w:t>
     </w:r>
     <w:r>
       <w:fldChar w:fldCharType="end"/>
@@ -11771,7 +11803,7 @@
       <w:rPr>
         <w:noProof/>
       </w:rPr>
-      <w:t>11</w:t>
+      <w:t>5</w:t>
     </w:r>
     <w:r>
       <w:fldChar w:fldCharType="end"/>

</xml_diff>